<commit_message>
- Tightened up code closer to a true MVC application. - Removed unused UI elements. - Added santy checking on both input and output files. - Added error messages when no sequences are generated. - Changed settings to be POCO type vs. DependencyObject for best practices - also moved into controller data. - Changed code behind to use generated fields instead of looking up types each time - also best practice.
</commit_message>
<xml_diff>
--- a/bio/Source/Tools/ReadSimulator/ReadSimulator_V2.docx
+++ b/bio/Source/Tools/ReadSimulator/ReadSimulator_V2.docx
@@ -105,46 +105,92 @@
       <w:pPr>
         <w:spacing w:line="360" w:lineRule="auto"/>
       </w:pPr>
-      <w:r>
-        <w:rPr>
-          <w:noProof/>
-        </w:rPr>
-        <w:drawing>
-          <wp:inline distT="0" distB="0" distL="0" distR="0" wp14:anchorId="046586A1" wp14:editId="45EA8B1B">
-            <wp:extent cx="5505450" cy="4457700"/>
-            <wp:effectExtent l="0" t="0" r="0" b="0"/>
-            <wp:docPr id="4" name="Picture 4"/>
-            <wp:cNvGraphicFramePr>
-              <a:graphicFrameLocks xmlns:a="http://schemas.openxmlformats.org/drawingml/2006/main" noChangeAspect="1"/>
-            </wp:cNvGraphicFramePr>
-            <a:graphic xmlns:a="http://schemas.openxmlformats.org/drawingml/2006/main">
-              <a:graphicData uri="http://schemas.openxmlformats.org/drawingml/2006/picture">
-                <pic:pic xmlns:pic="http://schemas.openxmlformats.org/drawingml/2006/picture">
-                  <pic:nvPicPr>
-                    <pic:cNvPr id="0" name=""/>
-                    <pic:cNvPicPr/>
-                  </pic:nvPicPr>
-                  <pic:blipFill>
-                    <a:blip r:embed="rId10"/>
-                    <a:stretch>
-                      <a:fillRect/>
-                    </a:stretch>
-                  </pic:blipFill>
-                  <pic:spPr>
-                    <a:xfrm>
-                      <a:off x="0" y="0"/>
-                      <a:ext cx="5505450" cy="4457700"/>
-                    </a:xfrm>
-                    <a:prstGeom prst="rect">
-                      <a:avLst/>
-                    </a:prstGeom>
-                  </pic:spPr>
-                </pic:pic>
-              </a:graphicData>
-            </a:graphic>
-          </wp:inline>
-        </w:drawing>
-      </w:r>
+      <w:ins w:id="7" w:author="Mark Smith" w:date="2012-03-05T19:41:00Z">
+        <w:r>
+          <w:rPr>
+            <w:noProof/>
+          </w:rPr>
+          <w:drawing>
+            <wp:inline distT="0" distB="0" distL="0" distR="0" wp14:anchorId="656543D5" wp14:editId="5B58D60A">
+              <wp:extent cx="5943600" cy="3780155"/>
+              <wp:effectExtent l="0" t="0" r="0" b="0"/>
+              <wp:docPr id="8" name="Picture 8"/>
+              <wp:cNvGraphicFramePr>
+                <a:graphicFrameLocks xmlns:a="http://schemas.openxmlformats.org/drawingml/2006/main" noChangeAspect="1"/>
+              </wp:cNvGraphicFramePr>
+              <a:graphic xmlns:a="http://schemas.openxmlformats.org/drawingml/2006/main">
+                <a:graphicData uri="http://schemas.openxmlformats.org/drawingml/2006/picture">
+                  <pic:pic xmlns:pic="http://schemas.openxmlformats.org/drawingml/2006/picture">
+                    <pic:nvPicPr>
+                      <pic:cNvPr id="0" name=""/>
+                      <pic:cNvPicPr/>
+                    </pic:nvPicPr>
+                    <pic:blipFill>
+                      <a:blip r:embed="rId10"/>
+                      <a:stretch>
+                        <a:fillRect/>
+                      </a:stretch>
+                    </pic:blipFill>
+                    <pic:spPr>
+                      <a:xfrm>
+                        <a:off x="0" y="0"/>
+                        <a:ext cx="5943600" cy="3780155"/>
+                      </a:xfrm>
+                      <a:prstGeom prst="rect">
+                        <a:avLst/>
+                      </a:prstGeom>
+                    </pic:spPr>
+                  </pic:pic>
+                </a:graphicData>
+              </a:graphic>
+            </wp:inline>
+          </w:drawing>
+        </w:r>
+      </w:ins>
+      <w:bookmarkStart w:id="8" w:name="_GoBack"/>
+      <w:bookmarkEnd w:id="8"/>
+      <w:del w:id="9" w:author="Mark Smith" w:date="2012-03-05T19:40:00Z">
+        <w:r>
+          <w:rPr>
+            <w:noProof/>
+          </w:rPr>
+          <w:drawing>
+            <wp:inline distT="0" distB="0" distL="0" distR="0" wp14:anchorId="046586A1" wp14:editId="6F5B0AFE">
+              <wp:extent cx="5505450" cy="4457700"/>
+              <wp:effectExtent l="0" t="0" r="0" b="0"/>
+              <wp:docPr id="4" name="Picture 4"/>
+              <wp:cNvGraphicFramePr>
+                <a:graphicFrameLocks xmlns:a="http://schemas.openxmlformats.org/drawingml/2006/main" noChangeAspect="1"/>
+              </wp:cNvGraphicFramePr>
+              <a:graphic xmlns:a="http://schemas.openxmlformats.org/drawingml/2006/main">
+                <a:graphicData uri="http://schemas.openxmlformats.org/drawingml/2006/picture">
+                  <pic:pic xmlns:pic="http://schemas.openxmlformats.org/drawingml/2006/picture">
+                    <pic:nvPicPr>
+                      <pic:cNvPr id="0" name=""/>
+                      <pic:cNvPicPr/>
+                    </pic:nvPicPr>
+                    <pic:blipFill>
+                      <a:blip r:embed="rId11"/>
+                      <a:stretch>
+                        <a:fillRect/>
+                      </a:stretch>
+                    </pic:blipFill>
+                    <pic:spPr>
+                      <a:xfrm>
+                        <a:off x="0" y="0"/>
+                        <a:ext cx="5505450" cy="4457700"/>
+                      </a:xfrm>
+                      <a:prstGeom prst="rect">
+                        <a:avLst/>
+                      </a:prstGeom>
+                    </pic:spPr>
+                  </pic:pic>
+                </a:graphicData>
+              </a:graphic>
+            </wp:inline>
+          </w:drawing>
+        </w:r>
+      </w:del>
     </w:p>
     <w:p>
       <w:pPr>
@@ -153,12 +199,12 @@
       <w:r>
         <w:t xml:space="preserve">The </w:t>
       </w:r>
-      <w:del w:id="7" w:author="Dennis DeWitt (Steyer Associates Inc)" w:date="2011-03-10T09:06:00Z">
+      <w:del w:id="10" w:author="Dennis DeWitt (Steyer Associates Inc)" w:date="2011-03-10T09:06:00Z">
         <w:r>
           <w:delText xml:space="preserve">screen </w:delText>
         </w:r>
       </w:del>
-      <w:ins w:id="8" w:author="Dennis DeWitt (Steyer Associates Inc)" w:date="2011-03-10T09:06:00Z">
+      <w:ins w:id="11" w:author="Dennis DeWitt (Steyer Associates Inc)" w:date="2011-03-10T09:06:00Z">
         <w:r>
           <w:t xml:space="preserve">window </w:t>
         </w:r>
@@ -166,12 +212,12 @@
       <w:r>
         <w:t xml:space="preserve">is divided into </w:t>
       </w:r>
-      <w:del w:id="9" w:author="Dennis DeWitt (Steyer Associates Inc)" w:date="2011-03-10T09:30:00Z">
+      <w:del w:id="12" w:author="Dennis DeWitt (Steyer Associates Inc)" w:date="2011-03-10T09:30:00Z">
         <w:r>
           <w:delText xml:space="preserve">4 </w:delText>
         </w:r>
       </w:del>
-      <w:ins w:id="10" w:author="Dennis DeWitt (Steyer Associates Inc)" w:date="2011-03-10T09:30:00Z">
+      <w:ins w:id="13" w:author="Dennis DeWitt (Steyer Associates Inc)" w:date="2011-03-10T09:30:00Z">
         <w:r>
           <w:t xml:space="preserve">four </w:t>
         </w:r>
@@ -179,14 +225,14 @@
       <w:r>
         <w:t>areas</w:t>
       </w:r>
-      <w:ins w:id="11" w:author="Dennis DeWitt (Steyer Associates Inc)" w:date="2011-03-10T09:22:00Z">
+      <w:ins w:id="14" w:author="Dennis DeWitt (Steyer Associates Inc)" w:date="2011-03-10T09:22:00Z">
         <w:r>
           <w:t xml:space="preserve"> plus the </w:t>
         </w:r>
         <w:r>
           <w:rPr>
             <w:b/>
-            <w:rPrChange w:id="12" w:author="Dennis DeWitt (Steyer Associates Inc)" w:date="2011-03-10T09:31:00Z">
+            <w:rPrChange w:id="15" w:author="Dennis DeWitt (Steyer Associates Inc)" w:date="2011-03-10T09:31:00Z">
               <w:rPr/>
             </w:rPrChange>
           </w:rPr>
@@ -240,7 +286,7 @@
       <w:r>
         <w:t>The input sequence file</w:t>
       </w:r>
-      <w:ins w:id="13" w:author="Dennis DeWitt (Steyer Associates Inc)" w:date="2011-03-10T09:31:00Z">
+      <w:ins w:id="16" w:author="Dennis DeWitt (Steyer Associates Inc)" w:date="2011-03-10T09:31:00Z">
         <w:r>
           <w:t xml:space="preserve"> name</w:t>
         </w:r>
@@ -248,7 +294,7 @@
       <w:r>
         <w:t xml:space="preserve"> in any supported format.</w:t>
       </w:r>
-      <w:del w:id="14" w:author="Dennis DeWitt (Steyer Associates Inc)" w:date="2011-03-10T09:11:00Z">
+      <w:del w:id="17" w:author="Dennis DeWitt (Steyer Associates Inc)" w:date="2011-03-10T09:11:00Z">
         <w:r>
           <w:delText>.</w:delText>
         </w:r>
@@ -278,17 +324,13 @@
       <w:r>
         <w:t>The output sequence file name</w:t>
       </w:r>
-      <w:ins w:id="15" w:author="Dennis DeWitt (Steyer Associates Inc)" w:date="2011-03-10T09:31:00Z">
+      <w:ins w:id="18" w:author="Dennis DeWitt (Steyer Associates Inc)" w:date="2011-03-10T09:31:00Z">
         <w:r>
           <w:t>. This is</w:t>
         </w:r>
       </w:ins>
       <w:r>
-        <w:t xml:space="preserve"> where the generated reads will be written. If multiple output files are needed, the file names will be appended with a </w:t>
-      </w:r>
-      <w:r>
-        <w:lastRenderedPageBreak/>
-        <w:t>number indicating the order in which they were produced. The output files will be written in the FASTA format.</w:t>
+        <w:t xml:space="preserve"> where the generated reads will be written. If multiple output files are needed, the file names will be appended with a number indicating the order in which they were produced. The output files will be written in the FASTA format.</w:t>
       </w:r>
     </w:p>
     <w:p>
@@ -326,6 +368,7 @@
         <w:rPr>
           <w:b/>
         </w:rPr>
+        <w:lastRenderedPageBreak/>
         <w:t xml:space="preserve">Depth of Coverage: </w:t>
       </w:r>
       <w:r>
@@ -390,7 +433,7 @@
       <w:r>
         <w:t>For uniform distributions this represents the range in which the output length may vary from the mean length. For normal distributions this represents the standard deviation from the average</w:t>
       </w:r>
-      <w:ins w:id="16" w:author="Dennis DeWitt (Steyer Associates Inc)" w:date="2011-03-10T09:32:00Z">
+      <w:ins w:id="19" w:author="Dennis DeWitt (Steyer Associates Inc)" w:date="2011-03-10T09:32:00Z">
         <w:r>
           <w:t>.</w:t>
         </w:r>
@@ -429,7 +472,7 @@
       <w:r>
         <w:t>s</w:t>
       </w:r>
-      <w:ins w:id="17" w:author="Dennis DeWitt (Steyer Associates Inc)" w:date="2011-03-10T09:32:00Z">
+      <w:ins w:id="20" w:author="Dennis DeWitt (Steyer Associates Inc)" w:date="2011-03-10T09:32:00Z">
         <w:r>
           <w:t>.</w:t>
         </w:r>
@@ -459,7 +502,7 @@
       <w:r>
         <w:t>Normal distribution is</w:t>
       </w:r>
-      <w:ins w:id="18" w:author="Dennis DeWitt (Steyer Associates Inc)" w:date="2011-03-10T09:32:00Z">
+      <w:ins w:id="21" w:author="Dennis DeWitt (Steyer Associates Inc)" w:date="2011-03-10T09:32:00Z">
         <w:r>
           <w:t xml:space="preserve"> an</w:t>
         </w:r>
@@ -500,14 +543,14 @@
                 <pic:pic xmlns:pic="http://schemas.openxmlformats.org/drawingml/2006/picture">
                   <pic:nvPicPr>
                     <pic:cNvPr id="0" name="Picture 1" descr="http://upload.wikimedia.org/wikipedia/commons/thumb/8/8c/Standard_deviation_diagram.svg/325px-Standard_deviation_diagram.svg.png">
-                      <a:hlinkClick r:id="rId11"/>
+                      <a:hlinkClick r:id="rId12"/>
                     </pic:cNvPr>
                     <pic:cNvPicPr>
                       <a:picLocks noChangeAspect="1" noChangeArrowheads="1"/>
                     </pic:cNvPicPr>
                   </pic:nvPicPr>
                   <pic:blipFill>
-                    <a:blip r:embed="rId12" cstate="print">
+                    <a:blip r:embed="rId13" cstate="print">
                       <a:extLst>
                         <a:ext uri="{28A0092B-C50C-407E-A947-70E740481C1C}">
                           <a14:useLocalDpi xmlns:a14="http://schemas.microsoft.com/office/drawing/2010/main" val="0"/>
@@ -722,14 +765,14 @@
                 <pic:pic xmlns:pic="http://schemas.openxmlformats.org/drawingml/2006/picture">
                   <pic:nvPicPr>
                     <pic:cNvPr id="0" name="Picture 5" descr="PDF of the uniform probability distribution using the maximum convention at the transition points.">
-                      <a:hlinkClick r:id="rId13" tooltip="&quot;PDF of the uniform probability distribution using the maximum convention at the transition points.&quot;"/>
+                      <a:hlinkClick r:id="rId14" tooltip="&quot;PDF of the uniform probability distribution using the maximum convention at the transition points.&quot;"/>
                     </pic:cNvPr>
                     <pic:cNvPicPr>
                       <a:picLocks noChangeAspect="1" noChangeArrowheads="1"/>
                     </pic:cNvPicPr>
                   </pic:nvPicPr>
                   <pic:blipFill>
-                    <a:blip r:embed="rId14" cstate="print">
+                    <a:blip r:embed="rId15" cstate="print">
                       <a:extLst>
                         <a:ext uri="{28A0092B-C50C-407E-A947-70E740481C1C}">
                           <a14:useLocalDpi xmlns:a14="http://schemas.microsoft.com/office/drawing/2010/main" val="0"/>
@@ -860,7 +903,7 @@
       <w:r>
         <w:t>Half the reads will be represented as</w:t>
       </w:r>
-      <w:ins w:id="19" w:author="Dennis DeWitt (Steyer Associates Inc)" w:date="2011-03-10T09:34:00Z">
+      <w:ins w:id="22" w:author="Dennis DeWitt (Steyer Associates Inc)" w:date="2011-03-10T09:34:00Z">
         <w:r>
           <w:t xml:space="preserve"> a</w:t>
         </w:r>
@@ -868,7 +911,7 @@
       <w:r>
         <w:t xml:space="preserve"> reverse complement.</w:t>
       </w:r>
-      <w:del w:id="20" w:author="Dennis DeWitt (Steyer Associates Inc)" w:date="2011-03-10T09:34:00Z">
+      <w:del w:id="23" w:author="Dennis DeWitt (Steyer Associates Inc)" w:date="2011-03-10T09:34:00Z">
         <w:r>
           <w:rPr>
             <w:b/>
@@ -932,12 +975,12 @@
       <w:r>
         <w:t>platform</w:t>
       </w:r>
-      <w:ins w:id="21" w:author="Dennis DeWitt (Steyer Associates Inc)" w:date="2011-03-10T09:38:00Z">
+      <w:ins w:id="24" w:author="Dennis DeWitt (Steyer Associates Inc)" w:date="2011-03-10T09:38:00Z">
         <w:r>
           <w:t xml:space="preserve"> settings</w:t>
         </w:r>
       </w:ins>
-      <w:del w:id="22" w:author="Dennis DeWitt (Steyer Associates Inc)" w:date="2011-03-10T09:38:00Z">
+      <w:del w:id="25" w:author="Dennis DeWitt (Steyer Associates Inc)" w:date="2011-03-10T09:38:00Z">
         <w:r>
           <w:delText>s</w:delText>
         </w:r>
@@ -954,12 +997,12 @@
       <w:r>
         <w:t xml:space="preserve">ions to closely mimic </w:t>
       </w:r>
-      <w:del w:id="23" w:author="Dennis DeWitt (Steyer Associates Inc)" w:date="2011-03-10T09:38:00Z">
+      <w:del w:id="26" w:author="Dennis DeWitt (Steyer Associates Inc)" w:date="2011-03-10T09:38:00Z">
         <w:r>
           <w:delText xml:space="preserve">different </w:delText>
         </w:r>
       </w:del>
-      <w:ins w:id="24" w:author="Dennis DeWitt (Steyer Associates Inc)" w:date="2011-03-10T09:38:00Z">
+      <w:ins w:id="27" w:author="Dennis DeWitt (Steyer Associates Inc)" w:date="2011-03-10T09:38:00Z">
         <w:r>
           <w:t xml:space="preserve">the specified </w:t>
         </w:r>
@@ -1006,12 +1049,12 @@
       <w:r>
         <w:t xml:space="preserve"> The key principle of the Sanger method </w:t>
       </w:r>
-      <w:del w:id="25" w:author="Dennis DeWitt (Steyer Associates Inc)" w:date="2011-03-10T09:38:00Z">
+      <w:del w:id="28" w:author="Dennis DeWitt (Steyer Associates Inc)" w:date="2011-03-10T09:38:00Z">
         <w:r>
           <w:delText xml:space="preserve">was </w:delText>
         </w:r>
       </w:del>
-      <w:ins w:id="26" w:author="Dennis DeWitt (Steyer Associates Inc)" w:date="2011-03-10T09:38:00Z">
+      <w:ins w:id="29" w:author="Dennis DeWitt (Steyer Associates Inc)" w:date="2011-03-10T09:38:00Z">
         <w:r>
           <w:t xml:space="preserve">is </w:t>
         </w:r>
@@ -1062,12 +1105,12 @@
         </w:rPr>
         <w:t xml:space="preserve">: </w:t>
       </w:r>
-      <w:del w:id="27" w:author="Dennis DeWitt (Steyer Associates Inc)" w:date="2011-03-10T09:39:00Z">
+      <w:del w:id="30" w:author="Dennis DeWitt (Steyer Associates Inc)" w:date="2011-03-10T09:39:00Z">
         <w:r>
           <w:delText xml:space="preserve">It </w:delText>
         </w:r>
       </w:del>
-      <w:ins w:id="28" w:author="Dennis DeWitt (Steyer Associates Inc)" w:date="2011-03-10T09:39:00Z">
+      <w:ins w:id="31" w:author="Dennis DeWitt (Steyer Associates Inc)" w:date="2011-03-10T09:39:00Z">
         <w:r>
           <w:t>This method</w:t>
         </w:r>
@@ -1087,7 +1130,7 @@
       <w:r>
         <w:t>”</w:t>
       </w:r>
-      <w:ins w:id="29" w:author="Dennis DeWitt (Steyer Associates Inc)" w:date="2011-03-10T09:39:00Z">
+      <w:ins w:id="32" w:author="Dennis DeWitt (Steyer Associates Inc)" w:date="2011-03-10T09:39:00Z">
         <w:r>
           <w:t xml:space="preserve"> methodology</w:t>
         </w:r>
@@ -1095,12 +1138,12 @@
       <w:r>
         <w:t>. It rel</w:t>
       </w:r>
-      <w:ins w:id="30" w:author="Dennis DeWitt (Steyer Associates Inc)" w:date="2011-03-10T09:39:00Z">
+      <w:ins w:id="33" w:author="Dennis DeWitt (Steyer Associates Inc)" w:date="2011-03-10T09:39:00Z">
         <w:r>
           <w:t>ies</w:t>
         </w:r>
       </w:ins>
-      <w:del w:id="31" w:author="Dennis DeWitt (Steyer Associates Inc)" w:date="2011-03-10T09:39:00Z">
+      <w:del w:id="34" w:author="Dennis DeWitt (Steyer Associates Inc)" w:date="2011-03-10T09:39:00Z">
         <w:r>
           <w:delText>y</w:delText>
         </w:r>
@@ -1136,12 +1179,12 @@
       <w:r>
         <w:t>Short reads are generated by next</w:t>
       </w:r>
-      <w:ins w:id="32" w:author="Dennis DeWitt (Steyer Associates Inc)" w:date="2011-03-10T09:49:00Z">
+      <w:ins w:id="35" w:author="Dennis DeWitt (Steyer Associates Inc)" w:date="2011-03-10T09:49:00Z">
         <w:r>
           <w:t>-</w:t>
         </w:r>
       </w:ins>
-      <w:del w:id="33" w:author="Dennis DeWitt (Steyer Associates Inc)" w:date="2011-03-10T09:49:00Z">
+      <w:del w:id="36" w:author="Dennis DeWitt (Steyer Associates Inc)" w:date="2011-03-10T09:49:00Z">
         <w:r>
           <w:delText xml:space="preserve"> </w:delText>
         </w:r>
@@ -1162,61 +1205,61 @@
         </w:tabs>
         <w:spacing w:line="360" w:lineRule="auto"/>
         <w:rPr>
-          <w:ins w:id="34" w:author="Dennis DeWitt (Steyer Associates Inc)" w:date="2011-03-10T09:09:00Z"/>
-        </w:rPr>
-      </w:pPr>
-      <w:ins w:id="35" w:author="Dennis DeWitt (Steyer Associates Inc)" w:date="2011-03-10T09:08:00Z">
+          <w:ins w:id="37" w:author="Dennis DeWitt (Steyer Associates Inc)" w:date="2011-03-10T09:09:00Z"/>
+        </w:rPr>
+      </w:pPr>
+      <w:ins w:id="38" w:author="Dennis DeWitt (Steyer Associates Inc)" w:date="2011-03-10T09:08:00Z">
         <w:r>
           <w:rPr>
             <w:b/>
-            <w:rPrChange w:id="36" w:author="Dennis DeWitt (Steyer Associates Inc)" w:date="2011-03-10T09:21:00Z">
+            <w:rPrChange w:id="39" w:author="Dennis DeWitt (Steyer Associates Inc)" w:date="2011-03-10T09:21:00Z">
               <w:rPr/>
             </w:rPrChange>
           </w:rPr>
           <w:t>Results</w:t>
         </w:r>
       </w:ins>
-      <w:ins w:id="37" w:author="Dennis DeWitt (Steyer Associates Inc)" w:date="2011-03-10T09:18:00Z">
+      <w:ins w:id="40" w:author="Dennis DeWitt (Steyer Associates Inc)" w:date="2011-03-10T09:18:00Z">
         <w:r>
           <w:t xml:space="preserve">: </w:t>
         </w:r>
       </w:ins>
-      <w:ins w:id="38" w:author="Dennis DeWitt (Steyer Associates Inc)" w:date="2011-03-10T09:19:00Z">
+      <w:ins w:id="41" w:author="Dennis DeWitt (Steyer Associates Inc)" w:date="2011-03-10T09:19:00Z">
         <w:r>
           <w:t xml:space="preserve">Presents </w:t>
         </w:r>
       </w:ins>
-      <w:ins w:id="39" w:author="Dennis DeWitt (Steyer Associates Inc)" w:date="2011-03-10T09:20:00Z">
+      <w:ins w:id="42" w:author="Dennis DeWitt (Steyer Associates Inc)" w:date="2011-03-10T09:20:00Z">
         <w:r>
           <w:t>information on the</w:t>
         </w:r>
       </w:ins>
-      <w:ins w:id="40" w:author="Dennis DeWitt (Steyer Associates Inc)" w:date="2011-03-10T09:21:00Z">
+      <w:ins w:id="43" w:author="Dennis DeWitt (Steyer Associates Inc)" w:date="2011-03-10T09:21:00Z">
         <w:r>
           <w:t xml:space="preserve"> loaded input sequence</w:t>
         </w:r>
       </w:ins>
-      <w:ins w:id="41" w:author="Dennis DeWitt (Steyer Associates Inc)" w:date="2011-03-10T09:19:00Z">
+      <w:ins w:id="44" w:author="Dennis DeWitt (Steyer Associates Inc)" w:date="2011-03-10T09:19:00Z">
         <w:r>
           <w:t xml:space="preserve"> and</w:t>
         </w:r>
       </w:ins>
-      <w:ins w:id="42" w:author="Dennis DeWitt (Steyer Associates Inc)" w:date="2011-03-10T09:21:00Z">
+      <w:ins w:id="45" w:author="Dennis DeWitt (Steyer Associates Inc)" w:date="2011-03-10T09:21:00Z">
         <w:r>
           <w:t xml:space="preserve"> the resultant</w:t>
         </w:r>
       </w:ins>
-      <w:ins w:id="43" w:author="Dennis DeWitt (Steyer Associates Inc)" w:date="2011-03-10T09:19:00Z">
+      <w:ins w:id="46" w:author="Dennis DeWitt (Steyer Associates Inc)" w:date="2011-03-10T09:19:00Z">
         <w:r>
           <w:t xml:space="preserve"> output </w:t>
         </w:r>
       </w:ins>
-      <w:ins w:id="44" w:author="Dennis DeWitt (Steyer Associates Inc)" w:date="2011-03-10T09:21:00Z">
+      <w:ins w:id="47" w:author="Dennis DeWitt (Steyer Associates Inc)" w:date="2011-03-10T09:21:00Z">
         <w:r>
           <w:t>sequences.</w:t>
         </w:r>
       </w:ins>
-      <w:ins w:id="45" w:author="Dennis DeWitt (Steyer Associates Inc)" w:date="2011-03-10T09:08:00Z">
+      <w:ins w:id="48" w:author="Dennis DeWitt (Steyer Associates Inc)" w:date="2011-03-10T09:08:00Z">
         <w:r>
           <w:t xml:space="preserve"> </w:t>
         </w:r>
@@ -1234,9 +1277,9 @@
         </w:tabs>
         <w:spacing w:line="360" w:lineRule="auto"/>
         <w:rPr>
-          <w:ins w:id="46" w:author="Dennis DeWitt (Steyer Associates Inc)" w:date="2011-03-10T09:10:00Z"/>
-        </w:rPr>
-        <w:pPrChange w:id="47" w:author="Dennis DeWitt (Steyer Associates Inc)" w:date="2011-03-10T09:09:00Z">
+          <w:ins w:id="49" w:author="Dennis DeWitt (Steyer Associates Inc)" w:date="2011-03-10T09:10:00Z"/>
+        </w:rPr>
+        <w:pPrChange w:id="50" w:author="Dennis DeWitt (Steyer Associates Inc)" w:date="2011-03-10T09:09:00Z">
           <w:pPr>
             <w:pStyle w:val="ListParagraph"/>
             <w:numPr>
@@ -1250,38 +1293,38 @@
           </w:pPr>
         </w:pPrChange>
       </w:pPr>
-      <w:commentRangeStart w:id="48"/>
-      <w:ins w:id="49" w:author="Dennis DeWitt (Steyer Associates Inc)" w:date="2011-03-10T09:10:00Z">
+      <w:commentRangeStart w:id="51"/>
+      <w:ins w:id="52" w:author="Dennis DeWitt (Steyer Associates Inc)" w:date="2011-03-10T09:10:00Z">
         <w:r>
           <w:rPr>
             <w:b/>
-            <w:rPrChange w:id="50" w:author="Dennis DeWitt (Steyer Associates Inc)" w:date="2011-03-10T09:21:00Z">
+            <w:rPrChange w:id="53" w:author="Dennis DeWitt (Steyer Associates Inc)" w:date="2011-03-10T09:21:00Z">
               <w:rPr/>
             </w:rPrChange>
           </w:rPr>
           <w:t xml:space="preserve">Input </w:t>
         </w:r>
       </w:ins>
-      <w:commentRangeEnd w:id="48"/>
-      <w:ins w:id="51" w:author="Dennis DeWitt (Steyer Associates Inc)" w:date="2011-03-10T09:16:00Z">
+      <w:commentRangeEnd w:id="51"/>
+      <w:ins w:id="54" w:author="Dennis DeWitt (Steyer Associates Inc)" w:date="2011-03-10T09:16:00Z">
         <w:r>
           <w:rPr>
             <w:rStyle w:val="CommentReference"/>
             <w:b/>
-            <w:rPrChange w:id="52" w:author="Dennis DeWitt (Steyer Associates Inc)" w:date="2011-03-10T09:21:00Z">
+            <w:rPrChange w:id="55" w:author="Dennis DeWitt (Steyer Associates Inc)" w:date="2011-03-10T09:21:00Z">
               <w:rPr>
                 <w:rStyle w:val="CommentReference"/>
               </w:rPr>
             </w:rPrChange>
           </w:rPr>
-          <w:commentReference w:id="48"/>
-        </w:r>
-      </w:ins>
-      <w:ins w:id="53" w:author="Dennis DeWitt (Steyer Associates Inc)" w:date="2011-03-10T09:10:00Z">
+          <w:commentReference w:id="51"/>
+        </w:r>
+      </w:ins>
+      <w:ins w:id="56" w:author="Dennis DeWitt (Steyer Associates Inc)" w:date="2011-03-10T09:10:00Z">
         <w:r>
           <w:rPr>
             <w:b/>
-            <w:rPrChange w:id="54" w:author="Dennis DeWitt (Steyer Associates Inc)" w:date="2011-03-10T09:21:00Z">
+            <w:rPrChange w:id="57" w:author="Dennis DeWitt (Steyer Associates Inc)" w:date="2011-03-10T09:21:00Z">
               <w:rPr/>
             </w:rPrChange>
           </w:rPr>
@@ -1291,27 +1334,27 @@
           <w:t xml:space="preserve">: </w:t>
         </w:r>
       </w:ins>
-      <w:ins w:id="55" w:author="Dennis DeWitt (Steyer Associates Inc)" w:date="2011-03-10T09:17:00Z">
+      <w:ins w:id="58" w:author="Dennis DeWitt (Steyer Associates Inc)" w:date="2011-03-10T09:17:00Z">
         <w:r>
           <w:t xml:space="preserve">The input sequence </w:t>
         </w:r>
       </w:ins>
-      <w:ins w:id="56" w:author="Dennis DeWitt (Steyer Associates Inc)" w:date="2011-03-10T09:18:00Z">
+      <w:ins w:id="59" w:author="Dennis DeWitt (Steyer Associates Inc)" w:date="2011-03-10T09:18:00Z">
         <w:r>
           <w:t xml:space="preserve">that was loaded </w:t>
         </w:r>
       </w:ins>
-      <w:ins w:id="57" w:author="Dennis DeWitt (Steyer Associates Inc)" w:date="2011-03-10T09:17:00Z">
+      <w:ins w:id="60" w:author="Dennis DeWitt (Steyer Associates Inc)" w:date="2011-03-10T09:17:00Z">
         <w:r>
           <w:t xml:space="preserve">and </w:t>
         </w:r>
       </w:ins>
-      <w:ins w:id="58" w:author="Dennis DeWitt (Steyer Associates Inc)" w:date="2011-03-10T09:18:00Z">
+      <w:ins w:id="61" w:author="Dennis DeWitt (Steyer Associates Inc)" w:date="2011-03-10T09:18:00Z">
         <w:r>
           <w:t xml:space="preserve">the </w:t>
         </w:r>
       </w:ins>
-      <w:ins w:id="59" w:author="Dennis DeWitt (Steyer Associates Inc)" w:date="2011-03-10T09:17:00Z">
+      <w:ins w:id="62" w:author="Dennis DeWitt (Steyer Associates Inc)" w:date="2011-03-10T09:17:00Z">
         <w:r>
           <w:t>number of base pairs.</w:t>
         </w:r>
@@ -1329,15 +1372,15 @@
         </w:tabs>
         <w:spacing w:line="360" w:lineRule="auto"/>
         <w:rPr>
-          <w:ins w:id="60" w:author="Dennis DeWitt (Steyer Associates Inc)" w:date="2011-03-10T09:08:00Z"/>
-          <w:rPrChange w:id="61" w:author="Dennis DeWitt (Steyer Associates Inc)" w:date="2011-03-10T09:08:00Z">
+          <w:ins w:id="63" w:author="Dennis DeWitt (Steyer Associates Inc)" w:date="2011-03-10T09:08:00Z"/>
+          <w:rPrChange w:id="64" w:author="Dennis DeWitt (Steyer Associates Inc)" w:date="2011-03-10T09:08:00Z">
             <w:rPr>
-              <w:ins w:id="62" w:author="Dennis DeWitt (Steyer Associates Inc)" w:date="2011-03-10T09:08:00Z"/>
+              <w:ins w:id="65" w:author="Dennis DeWitt (Steyer Associates Inc)" w:date="2011-03-10T09:08:00Z"/>
               <w:b/>
             </w:rPr>
           </w:rPrChange>
         </w:rPr>
-        <w:pPrChange w:id="63" w:author="Dennis DeWitt (Steyer Associates Inc)" w:date="2011-03-10T09:09:00Z">
+        <w:pPrChange w:id="66" w:author="Dennis DeWitt (Steyer Associates Inc)" w:date="2011-03-10T09:09:00Z">
           <w:pPr>
             <w:pStyle w:val="ListParagraph"/>
             <w:numPr>
@@ -1351,109 +1394,104 @@
           </w:pPr>
         </w:pPrChange>
       </w:pPr>
-      <w:commentRangeStart w:id="64"/>
-      <w:ins w:id="65" w:author="Dennis DeWitt (Steyer Associates Inc)" w:date="2011-03-10T09:10:00Z">
+      <w:commentRangeStart w:id="67"/>
+      <w:ins w:id="68" w:author="Dennis DeWitt (Steyer Associates Inc)" w:date="2011-03-10T09:10:00Z">
         <w:r>
           <w:rPr>
             <w:b/>
-            <w:rPrChange w:id="66" w:author="Dennis DeWitt (Steyer Associates Inc)" w:date="2011-03-10T09:22:00Z">
+            <w:rPrChange w:id="69" w:author="Dennis DeWitt (Steyer Associates Inc)" w:date="2011-03-10T09:22:00Z">
               <w:rPr/>
             </w:rPrChange>
           </w:rPr>
           <w:t xml:space="preserve">Output </w:t>
         </w:r>
       </w:ins>
-      <w:commentRangeEnd w:id="64"/>
-      <w:ins w:id="67" w:author="Dennis DeWitt (Steyer Associates Inc)" w:date="2011-03-10T09:17:00Z">
+      <w:commentRangeEnd w:id="67"/>
+      <w:ins w:id="70" w:author="Dennis DeWitt (Steyer Associates Inc)" w:date="2011-03-10T09:17:00Z">
         <w:r>
           <w:rPr>
             <w:rStyle w:val="CommentReference"/>
             <w:b/>
-            <w:rPrChange w:id="68" w:author="Dennis DeWitt (Steyer Associates Inc)" w:date="2011-03-10T09:22:00Z">
+            <w:rPrChange w:id="71" w:author="Dennis DeWitt (Steyer Associates Inc)" w:date="2011-03-10T09:22:00Z">
               <w:rPr>
                 <w:rStyle w:val="CommentReference"/>
               </w:rPr>
             </w:rPrChange>
           </w:rPr>
-          <w:commentReference w:id="64"/>
-        </w:r>
-      </w:ins>
-      <w:ins w:id="69" w:author="Dennis DeWitt (Steyer Associates Inc)" w:date="2011-03-10T09:10:00Z">
+          <w:commentReference w:id="67"/>
+        </w:r>
+      </w:ins>
+      <w:ins w:id="72" w:author="Dennis DeWitt (Steyer Associates Inc)" w:date="2011-03-10T09:10:00Z">
         <w:r>
           <w:rPr>
             <w:b/>
-            <w:rPrChange w:id="70" w:author="Dennis DeWitt (Steyer Associates Inc)" w:date="2011-03-10T09:22:00Z">
+            <w:rPrChange w:id="73" w:author="Dennis DeWitt (Steyer Associates Inc)" w:date="2011-03-10T09:22:00Z">
               <w:rPr/>
             </w:rPrChange>
           </w:rPr>
           <w:t>Sequence</w:t>
         </w:r>
       </w:ins>
-      <w:ins w:id="71" w:author="Dennis DeWitt (Steyer Associates Inc)" w:date="2011-03-10T09:17:00Z">
+      <w:ins w:id="74" w:author="Dennis DeWitt (Steyer Associates Inc)" w:date="2011-03-10T09:17:00Z">
         <w:r>
           <w:rPr>
             <w:b/>
-            <w:rPrChange w:id="72" w:author="Dennis DeWitt (Steyer Associates Inc)" w:date="2011-03-10T09:22:00Z">
+            <w:rPrChange w:id="75" w:author="Dennis DeWitt (Steyer Associates Inc)" w:date="2011-03-10T09:22:00Z">
               <w:rPr/>
             </w:rPrChange>
           </w:rPr>
           <w:t>s</w:t>
         </w:r>
       </w:ins>
-      <w:ins w:id="73" w:author="Dennis DeWitt (Steyer Associates Inc)" w:date="2011-03-10T09:10:00Z">
+      <w:ins w:id="76" w:author="Dennis DeWitt (Steyer Associates Inc)" w:date="2011-03-10T09:10:00Z">
         <w:r>
           <w:t xml:space="preserve">: </w:t>
         </w:r>
       </w:ins>
-      <w:ins w:id="74" w:author="Dennis DeWitt (Steyer Associates Inc)" w:date="2011-03-10T09:24:00Z">
+      <w:ins w:id="77" w:author="Dennis DeWitt (Steyer Associates Inc)" w:date="2011-03-10T09:24:00Z">
         <w:r>
           <w:t xml:space="preserve">The number of sequences </w:t>
         </w:r>
       </w:ins>
-      <w:ins w:id="75" w:author="Dennis DeWitt (Steyer Associates Inc)" w:date="2011-03-10T10:38:00Z">
+      <w:ins w:id="78" w:author="Dennis DeWitt (Steyer Associates Inc)" w:date="2011-03-10T10:38:00Z">
         <w:r>
           <w:t xml:space="preserve">that were </w:t>
         </w:r>
       </w:ins>
-      <w:ins w:id="76" w:author="Dennis DeWitt (Steyer Associates Inc)" w:date="2011-03-10T09:24:00Z">
+      <w:ins w:id="79" w:author="Dennis DeWitt (Steyer Associates Inc)" w:date="2011-03-10T09:24:00Z">
         <w:r>
           <w:t>generated</w:t>
         </w:r>
       </w:ins>
-      <w:ins w:id="77" w:author="Dennis DeWitt (Steyer Associates Inc)" w:date="2011-03-10T09:25:00Z">
+      <w:ins w:id="80" w:author="Dennis DeWitt (Steyer Associates Inc)" w:date="2011-03-10T09:25:00Z">
         <w:r>
           <w:t>,</w:t>
         </w:r>
       </w:ins>
-      <w:ins w:id="78" w:author="Dennis DeWitt (Steyer Associates Inc)" w:date="2011-03-10T09:24:00Z">
+      <w:ins w:id="81" w:author="Dennis DeWitt (Steyer Associates Inc)" w:date="2011-03-10T09:24:00Z">
         <w:r>
           <w:t xml:space="preserve"> the number of files</w:t>
         </w:r>
       </w:ins>
-      <w:ins w:id="79" w:author="Dennis DeWitt (Steyer Associates Inc)" w:date="2011-03-10T09:25:00Z">
+      <w:ins w:id="82" w:author="Dennis DeWitt (Steyer Associates Inc)" w:date="2011-03-10T09:25:00Z">
         <w:r>
           <w:t xml:space="preserve"> parsed, notification when the simulation i</w:t>
         </w:r>
         <w:r>
-          <w:t>s complete and the outpu</w:t>
-        </w:r>
-        <w:bookmarkStart w:id="80" w:name="_GoBack"/>
-        <w:bookmarkEnd w:id="80"/>
-        <w:r>
-          <w:t>t forma</w:t>
-        </w:r>
-      </w:ins>
-      <w:ins w:id="81" w:author="Dennis DeWitt (Steyer Associates Inc)" w:date="2011-03-10T10:37:00Z">
+          <w:t>s complete and the output forma</w:t>
+        </w:r>
+      </w:ins>
+      <w:ins w:id="83" w:author="Dennis DeWitt (Steyer Associates Inc)" w:date="2011-03-10T10:37:00Z">
         <w:r>
           <w:t>t</w:t>
         </w:r>
       </w:ins>
-      <w:ins w:id="82" w:author="Dennis DeWitt (Steyer Associates Inc)" w:date="2011-03-10T09:24:00Z">
+      <w:ins w:id="84" w:author="Dennis DeWitt (Steyer Associates Inc)" w:date="2011-03-10T09:24:00Z">
         <w:r>
           <w:t>.</w:t>
         </w:r>
       </w:ins>
-      <w:ins w:id="83" w:author="Dennis DeWitt (Steyer Associates Inc)" w:date="2011-03-10T09:17:00Z">
+      <w:ins w:id="85" w:author="Dennis DeWitt (Steyer Associates Inc)" w:date="2011-03-10T09:17:00Z">
         <w:r>
           <w:t xml:space="preserve"> </w:t>
         </w:r>
@@ -1461,7 +1499,7 @@
     </w:p>
     <w:p>
       <w:pPr>
-        <w:pPrChange w:id="84" w:author="Dennis DeWitt (Steyer Associates Inc)" w:date="2011-03-10T09:54:00Z">
+        <w:pPrChange w:id="86" w:author="Dennis DeWitt (Steyer Associates Inc)" w:date="2011-03-10T09:54:00Z">
           <w:pPr>
             <w:pStyle w:val="ListParagraph"/>
             <w:numPr>
@@ -1482,7 +1520,7 @@
         <w:lastRenderedPageBreak/>
         <w:t>Perform Simulation</w:t>
       </w:r>
-      <w:ins w:id="85" w:author="Dennis DeWitt (Steyer Associates Inc)" w:date="2011-03-10T09:28:00Z">
+      <w:ins w:id="87" w:author="Dennis DeWitt (Steyer Associates Inc)" w:date="2011-03-10T09:28:00Z">
         <w:r>
           <w:rPr>
             <w:b/>
@@ -1499,12 +1537,12 @@
       <w:r>
         <w:t xml:space="preserve"> Selecting this option will start the read simulation </w:t>
       </w:r>
-      <w:ins w:id="86" w:author="Dennis DeWitt (Steyer Associates Inc)" w:date="2011-03-10T09:54:00Z">
+      <w:ins w:id="88" w:author="Dennis DeWitt (Steyer Associates Inc)" w:date="2011-03-10T09:54:00Z">
         <w:r>
           <w:t>which</w:t>
         </w:r>
       </w:ins>
-      <w:del w:id="87" w:author="Dennis DeWitt (Steyer Associates Inc)" w:date="2011-03-10T09:54:00Z">
+      <w:del w:id="89" w:author="Dennis DeWitt (Steyer Associates Inc)" w:date="2011-03-10T09:54:00Z">
         <w:r>
           <w:delText>to</w:delText>
         </w:r>
@@ -1512,7 +1550,7 @@
       <w:r>
         <w:t xml:space="preserve"> generate</w:t>
       </w:r>
-      <w:ins w:id="88" w:author="Dennis DeWitt (Steyer Associates Inc)" w:date="2011-03-10T09:55:00Z">
+      <w:ins w:id="90" w:author="Dennis DeWitt (Steyer Associates Inc)" w:date="2011-03-10T09:55:00Z">
         <w:r>
           <w:t>s</w:t>
         </w:r>
@@ -1541,7 +1579,7 @@
 
 <file path=word/comments.xml><?xml version="1.0" encoding="utf-8"?>
 <w:comments xmlns:wpc="http://schemas.microsoft.com/office/word/2010/wordprocessingCanvas" xmlns:mc="http://schemas.openxmlformats.org/markup-compatibility/2006" xmlns:o="urn:schemas-microsoft-com:office:office" xmlns:r="http://schemas.openxmlformats.org/officeDocument/2006/relationships" xmlns:m="http://schemas.openxmlformats.org/officeDocument/2006/math" xmlns:v="urn:schemas-microsoft-com:vml" xmlns:wp14="http://schemas.microsoft.com/office/word/2010/wordprocessingDrawing" xmlns:wp="http://schemas.openxmlformats.org/drawingml/2006/wordprocessingDrawing" xmlns:w10="urn:schemas-microsoft-com:office:word" xmlns:w="http://schemas.openxmlformats.org/wordprocessingml/2006/main" xmlns:w14="http://schemas.microsoft.com/office/word/2010/wordml" xmlns:wpg="http://schemas.microsoft.com/office/word/2010/wordprocessingGroup" xmlns:wpi="http://schemas.microsoft.com/office/word/2010/wordprocessingInk" xmlns:wne="http://schemas.microsoft.com/office/word/2006/wordml" xmlns:wps="http://schemas.microsoft.com/office/word/2010/wordprocessingShape" mc:Ignorable="w14 wp14">
-  <w:comment w:id="48" w:author="Dennis DeWitt (Steyer Associates Inc)" w:date="2011-03-10T09:17:00Z" w:initials="DD">
+  <w:comment w:id="51" w:author="Dennis DeWitt (Steyer Associates Inc)" w:date="2011-03-10T09:17:00Z" w:initials="DD">
     <w:p>
       <w:pPr>
         <w:pStyle w:val="CommentText"/>
@@ -1557,7 +1595,7 @@
       </w:r>
     </w:p>
   </w:comment>
-  <w:comment w:id="64" w:author="Dennis DeWitt (Steyer Associates Inc)" w:date="2011-03-10T09:17:00Z" w:initials="DD">
+  <w:comment w:id="67" w:author="Dennis DeWitt (Steyer Associates Inc)" w:date="2011-03-10T09:17:00Z" w:initials="DD">
     <w:p>
       <w:pPr>
         <w:pStyle w:val="CommentText"/>
@@ -3573,11 +3611,12 @@
 </file>
 
 <file path=customXml/item1.xml><?xml version="1.0" encoding="utf-8"?>
-<p:properties xmlns:p="http://schemas.microsoft.com/office/2006/metadata/properties" xmlns:xsi="http://www.w3.org/2001/XMLSchema-instance">
-  <documentManagement>
-    <_Version xmlns="http://schemas.microsoft.com/sharepoint/v3/fields">1.0</_Version>
-  </documentManagement>
-</p:properties>
+<?mso-contentType ?>
+<FormTemplates xmlns="http://schemas.microsoft.com/sharepoint/v3/contenttype/forms">
+  <Display>DocumentLibraryForm</Display>
+  <Edit>DocumentLibraryForm</Edit>
+  <New>DocumentLibraryForm</New>
+</FormTemplates>
 </file>
 
 <file path=customXml/item2.xml><?xml version="1.0" encoding="utf-8"?>
@@ -3641,12 +3680,11 @@
 </file>
 
 <file path=customXml/item3.xml><?xml version="1.0" encoding="utf-8"?>
-<?mso-contentType ?>
-<FormTemplates xmlns="http://schemas.microsoft.com/sharepoint/v3/contenttype/forms">
-  <Display>DocumentLibraryForm</Display>
-  <Edit>DocumentLibraryForm</Edit>
-  <New>DocumentLibraryForm</New>
-</FormTemplates>
+<p:properties xmlns:p="http://schemas.microsoft.com/office/2006/metadata/properties" xmlns:xsi="http://www.w3.org/2001/XMLSchema-instance">
+  <documentManagement>
+    <_Version xmlns="http://schemas.microsoft.com/sharepoint/v3/fields">1.0</_Version>
+  </documentManagement>
+</p:properties>
 </file>
 
 <file path=customXml/item4.xml><?xml version="1.0" encoding="utf-8"?>
@@ -3654,10 +3692,9 @@
 </file>
 
 <file path=customXml/itemProps1.xml><?xml version="1.0" encoding="utf-8"?>
-<ds:datastoreItem xmlns:ds="http://schemas.openxmlformats.org/officeDocument/2006/customXml" ds:itemID="{D2702C98-3A2D-48EC-82A1-BA75B07C59EF}">
+<ds:datastoreItem xmlns:ds="http://schemas.openxmlformats.org/officeDocument/2006/customXml" ds:itemID="{BA77F74D-7D35-4DCA-B155-DF4F16C7C11D}">
   <ds:schemaRefs>
-    <ds:schemaRef ds:uri="http://schemas.microsoft.com/office/2006/metadata/properties"/>
-    <ds:schemaRef ds:uri="http://schemas.microsoft.com/sharepoint/v3/fields"/>
+    <ds:schemaRef ds:uri="http://schemas.microsoft.com/sharepoint/v3/contenttype/forms"/>
   </ds:schemaRefs>
 </ds:datastoreItem>
 </file>
@@ -3680,15 +3717,16 @@
 </file>
 
 <file path=customXml/itemProps3.xml><?xml version="1.0" encoding="utf-8"?>
-<ds:datastoreItem xmlns:ds="http://schemas.openxmlformats.org/officeDocument/2006/customXml" ds:itemID="{BA77F74D-7D35-4DCA-B155-DF4F16C7C11D}">
+<ds:datastoreItem xmlns:ds="http://schemas.openxmlformats.org/officeDocument/2006/customXml" ds:itemID="{D2702C98-3A2D-48EC-82A1-BA75B07C59EF}">
   <ds:schemaRefs>
-    <ds:schemaRef ds:uri="http://schemas.microsoft.com/sharepoint/v3/contenttype/forms"/>
+    <ds:schemaRef ds:uri="http://schemas.microsoft.com/office/2006/metadata/properties"/>
+    <ds:schemaRef ds:uri="http://schemas.microsoft.com/sharepoint/v3/fields"/>
   </ds:schemaRefs>
 </ds:datastoreItem>
 </file>
 
 <file path=customXml/itemProps4.xml><?xml version="1.0" encoding="utf-8"?>
-<ds:datastoreItem xmlns:ds="http://schemas.openxmlformats.org/officeDocument/2006/customXml" ds:itemID="{6DAFD8A6-5324-4367-8281-5D163AE760FB}">
+<ds:datastoreItem xmlns:ds="http://schemas.openxmlformats.org/officeDocument/2006/customXml" ds:itemID="{2F43D891-0802-4AB1-90C4-B423BA14F9E8}">
   <ds:schemaRefs>
     <ds:schemaRef ds:uri="http://schemas.openxmlformats.org/officeDocument/2006/bibliography"/>
   </ds:schemaRefs>

</xml_diff>